<commit_message>
ASP.NET MVC has been Updated
</commit_message>
<xml_diff>
--- a/ASP.NET MVC.docx
+++ b/ASP.NET MVC.docx
@@ -465,6 +465,156 @@
     </w:p>
     <w:p>
       <w:pPr>
+        <w:rPr/>
+      </w:pPr>
+      <w:r>
+        <w:rPr>
+          <w:rtl w:val="0"/>
+        </w:rPr>
+      </w:r>
+    </w:p>
+    <w:p>
+      <w:pPr>
+        <w:rPr/>
+      </w:pPr>
+      <w:r>
+        <w:rPr>
+          <w:rtl w:val="0"/>
+        </w:rPr>
+      </w:r>
+    </w:p>
+    <w:p>
+      <w:pPr>
+        <w:rPr/>
+      </w:pPr>
+      <w:r>
+        <w:rPr>
+          <w:rtl w:val="0"/>
+        </w:rPr>
+      </w:r>
+    </w:p>
+    <w:p>
+      <w:pPr>
+        <w:rPr/>
+      </w:pPr>
+      <w:r>
+        <w:rPr>
+          <w:rtl w:val="0"/>
+        </w:rPr>
+      </w:r>
+    </w:p>
+    <w:p>
+      <w:pPr>
+        <w:rPr/>
+      </w:pPr>
+      <w:r>
+        <w:rPr>
+          <w:rtl w:val="0"/>
+        </w:rPr>
+      </w:r>
+    </w:p>
+    <w:p>
+      <w:pPr>
+        <w:rPr/>
+      </w:pPr>
+      <w:r>
+        <w:rPr>
+          <w:rtl w:val="0"/>
+        </w:rPr>
+      </w:r>
+    </w:p>
+    <w:p>
+      <w:pPr>
+        <w:rPr/>
+      </w:pPr>
+      <w:r>
+        <w:rPr>
+          <w:rtl w:val="0"/>
+        </w:rPr>
+      </w:r>
+    </w:p>
+    <w:p>
+      <w:pPr>
+        <w:rPr/>
+      </w:pPr>
+      <w:r>
+        <w:rPr>
+          <w:rtl w:val="0"/>
+        </w:rPr>
+      </w:r>
+    </w:p>
+    <w:p>
+      <w:pPr>
+        <w:rPr/>
+      </w:pPr>
+      <w:r>
+        <w:rPr>
+          <w:rtl w:val="0"/>
+        </w:rPr>
+      </w:r>
+    </w:p>
+    <w:p>
+      <w:pPr>
+        <w:rPr/>
+      </w:pPr>
+      <w:r>
+        <w:rPr>
+          <w:rtl w:val="0"/>
+        </w:rPr>
+      </w:r>
+    </w:p>
+    <w:p>
+      <w:pPr>
+        <w:rPr/>
+      </w:pPr>
+      <w:r>
+        <w:rPr>
+          <w:rtl w:val="0"/>
+        </w:rPr>
+      </w:r>
+    </w:p>
+    <w:p>
+      <w:pPr>
+        <w:rPr/>
+      </w:pPr>
+      <w:r>
+        <w:rPr>
+          <w:rtl w:val="0"/>
+        </w:rPr>
+      </w:r>
+    </w:p>
+    <w:p>
+      <w:pPr>
+        <w:rPr/>
+      </w:pPr>
+      <w:r>
+        <w:rPr>
+          <w:rtl w:val="0"/>
+        </w:rPr>
+      </w:r>
+    </w:p>
+    <w:p>
+      <w:pPr>
+        <w:rPr/>
+      </w:pPr>
+      <w:r>
+        <w:rPr>
+          <w:rtl w:val="0"/>
+        </w:rPr>
+      </w:r>
+    </w:p>
+    <w:p>
+      <w:pPr>
+        <w:rPr/>
+      </w:pPr>
+      <w:r>
+        <w:rPr>
+          <w:rtl w:val="0"/>
+        </w:rPr>
+      </w:r>
+    </w:p>
+    <w:p>
+      <w:pPr>
         <w:rPr>
           <w:b w:val="1"/>
         </w:rPr>
@@ -570,6 +720,738 @@
           <w:rtl w:val="0"/>
         </w:rPr>
         <w:t xml:space="preserve">return RedirectToAction(“Action Name”); , Contoller daxilindəki bir Action’a və ya başqa bir Controller’in Action’na yönləndirmə, yəni HTTP redirect etmək üçün istifadə edilir. Bu method browser’ə HTTP 302 response göndərəcək, bu halda response browser’ə redirect olunan action üçün yeni bir GET request’i baş verməsini tələb edəcək. Bununla da əvvəlki URL redirect olunan URL’lə əvəz olunacaq.</w:t>
+      </w:r>
+    </w:p>
+    <w:p>
+      <w:pPr>
+        <w:rPr/>
+      </w:pPr>
+      <w:r>
+        <w:rPr>
+          <w:rtl w:val="0"/>
+        </w:rPr>
+      </w:r>
+    </w:p>
+    <w:p>
+      <w:pPr>
+        <w:rPr/>
+      </w:pPr>
+      <w:r>
+        <w:rPr>
+          <w:rtl w:val="0"/>
+        </w:rPr>
+      </w:r>
+    </w:p>
+    <w:p>
+      <w:pPr>
+        <w:rPr/>
+      </w:pPr>
+      <w:r>
+        <w:rPr>
+          <w:rtl w:val="0"/>
+        </w:rPr>
+      </w:r>
+    </w:p>
+    <w:p>
+      <w:pPr>
+        <w:rPr/>
+      </w:pPr>
+      <w:r>
+        <w:rPr>
+          <w:rtl w:val="0"/>
+        </w:rPr>
+      </w:r>
+    </w:p>
+    <w:p>
+      <w:pPr>
+        <w:rPr/>
+      </w:pPr>
+      <w:r>
+        <w:rPr>
+          <w:rtl w:val="0"/>
+        </w:rPr>
+      </w:r>
+    </w:p>
+    <w:p>
+      <w:pPr>
+        <w:rPr/>
+      </w:pPr>
+      <w:r>
+        <w:rPr>
+          <w:rtl w:val="0"/>
+        </w:rPr>
+      </w:r>
+    </w:p>
+    <w:p>
+      <w:pPr>
+        <w:rPr/>
+      </w:pPr>
+      <w:r>
+        <w:rPr>
+          <w:rtl w:val="0"/>
+        </w:rPr>
+      </w:r>
+    </w:p>
+    <w:p>
+      <w:pPr>
+        <w:rPr/>
+      </w:pPr>
+      <w:r>
+        <w:rPr>
+          <w:rtl w:val="0"/>
+        </w:rPr>
+      </w:r>
+    </w:p>
+    <w:p>
+      <w:pPr>
+        <w:rPr/>
+      </w:pPr>
+      <w:r>
+        <w:rPr>
+          <w:rtl w:val="0"/>
+        </w:rPr>
+      </w:r>
+    </w:p>
+    <w:p>
+      <w:pPr>
+        <w:rPr/>
+      </w:pPr>
+      <w:r>
+        <w:rPr>
+          <w:rtl w:val="0"/>
+        </w:rPr>
+      </w:r>
+    </w:p>
+    <w:p>
+      <w:pPr>
+        <w:rPr/>
+      </w:pPr>
+      <w:r>
+        <w:rPr>
+          <w:rtl w:val="0"/>
+        </w:rPr>
+      </w:r>
+    </w:p>
+    <w:p>
+      <w:pPr>
+        <w:rPr/>
+      </w:pPr>
+      <w:r>
+        <w:rPr>
+          <w:rtl w:val="0"/>
+        </w:rPr>
+      </w:r>
+    </w:p>
+    <w:p>
+      <w:pPr>
+        <w:rPr/>
+      </w:pPr>
+      <w:r>
+        <w:rPr>
+          <w:rtl w:val="0"/>
+        </w:rPr>
+      </w:r>
+    </w:p>
+    <w:p>
+      <w:pPr>
+        <w:rPr/>
+      </w:pPr>
+      <w:r>
+        <w:rPr>
+          <w:rtl w:val="0"/>
+        </w:rPr>
+      </w:r>
+    </w:p>
+    <w:p>
+      <w:pPr>
+        <w:rPr/>
+      </w:pPr>
+      <w:r>
+        <w:rPr>
+          <w:rtl w:val="0"/>
+        </w:rPr>
+      </w:r>
+    </w:p>
+    <w:p>
+      <w:pPr>
+        <w:rPr/>
+      </w:pPr>
+      <w:r>
+        <w:rPr>
+          <w:rtl w:val="0"/>
+        </w:rPr>
+      </w:r>
+    </w:p>
+    <w:p>
+      <w:pPr>
+        <w:rPr/>
+      </w:pPr>
+      <w:r>
+        <w:rPr>
+          <w:rtl w:val="0"/>
+        </w:rPr>
+      </w:r>
+    </w:p>
+    <w:p>
+      <w:pPr>
+        <w:rPr/>
+      </w:pPr>
+      <w:r>
+        <w:rPr>
+          <w:rtl w:val="0"/>
+        </w:rPr>
+      </w:r>
+    </w:p>
+    <w:p>
+      <w:pPr>
+        <w:rPr/>
+      </w:pPr>
+      <w:r>
+        <w:rPr>
+          <w:rtl w:val="0"/>
+        </w:rPr>
+      </w:r>
+    </w:p>
+    <w:p>
+      <w:pPr>
+        <w:rPr/>
+      </w:pPr>
+      <w:r>
+        <w:rPr>
+          <w:rtl w:val="0"/>
+        </w:rPr>
+      </w:r>
+    </w:p>
+    <w:p>
+      <w:pPr>
+        <w:rPr/>
+      </w:pPr>
+      <w:r>
+        <w:rPr>
+          <w:rtl w:val="0"/>
+        </w:rPr>
+      </w:r>
+    </w:p>
+    <w:p>
+      <w:pPr>
+        <w:rPr/>
+      </w:pPr>
+      <w:r>
+        <w:rPr>
+          <w:rtl w:val="0"/>
+        </w:rPr>
+      </w:r>
+    </w:p>
+    <w:p>
+      <w:pPr>
+        <w:rPr/>
+      </w:pPr>
+      <w:r>
+        <w:rPr>
+          <w:rtl w:val="0"/>
+        </w:rPr>
+      </w:r>
+    </w:p>
+    <w:p>
+      <w:pPr>
+        <w:rPr/>
+      </w:pPr>
+      <w:r>
+        <w:rPr>
+          <w:rtl w:val="0"/>
+        </w:rPr>
+      </w:r>
+    </w:p>
+    <w:p>
+      <w:pPr>
+        <w:rPr/>
+      </w:pPr>
+      <w:r>
+        <w:rPr>
+          <w:rtl w:val="0"/>
+        </w:rPr>
+      </w:r>
+    </w:p>
+    <w:p>
+      <w:pPr>
+        <w:rPr/>
+      </w:pPr>
+      <w:r>
+        <w:rPr>
+          <w:rtl w:val="0"/>
+        </w:rPr>
+      </w:r>
+    </w:p>
+    <w:p>
+      <w:pPr>
+        <w:rPr/>
+      </w:pPr>
+      <w:r>
+        <w:rPr>
+          <w:rtl w:val="0"/>
+        </w:rPr>
+      </w:r>
+    </w:p>
+    <w:p>
+      <w:pPr>
+        <w:rPr>
+          <w:b w:val="1"/>
+        </w:rPr>
+      </w:pPr>
+      <w:r>
+        <w:rPr>
+          <w:b w:val="1"/>
+          <w:rtl w:val="0"/>
+        </w:rPr>
+        <w:t xml:space="preserve">Database</w:t>
+      </w:r>
+    </w:p>
+    <w:p>
+      <w:pPr>
+        <w:rPr/>
+      </w:pPr>
+      <w:r>
+        <w:rPr>
+          <w:rtl w:val="0"/>
+        </w:rPr>
+        <w:t xml:space="preserve">Biz səhifədə göstərməli olduğumuz dataları Database daxilində saxlayırıq. Database’lər isə bizim məqsədimizə və ya istəyimizə uyğun olaraq dəyişir.</w:t>
+      </w:r>
+    </w:p>
+    <w:p>
+      <w:pPr>
+        <w:rPr/>
+      </w:pPr>
+      <w:r>
+        <w:rPr>
+          <w:rtl w:val="0"/>
+        </w:rPr>
+      </w:r>
+    </w:p>
+    <w:p>
+      <w:pPr>
+        <w:rPr>
+          <w:b w:val="1"/>
+        </w:rPr>
+      </w:pPr>
+      <w:r>
+        <w:rPr>
+          <w:b w:val="1"/>
+          <w:rtl w:val="0"/>
+        </w:rPr>
+        <w:t xml:space="preserve">DbContext</w:t>
+      </w:r>
+    </w:p>
+    <w:p>
+      <w:pPr>
+        <w:rPr/>
+      </w:pPr>
+      <w:r>
+        <w:rPr>
+          <w:rtl w:val="0"/>
+        </w:rPr>
+        <w:t xml:space="preserve">İlk olaraq DbContext class’dan miras alan AppDbContext class’ı yaratmalıyıq. DbContext’dən miras ala bilmək üçün NuGet Packages’dən Microsoft.EntityFrameworkCore package yüklənməlidir. AppDbContext class daxilində Constructor yaradılmalı və parametr olaraq DbContextOptions&lt;AppDbContext&gt; type’dan olan options object’i qəbul etməlidir daha sonra  base class’a(DbContext class’a) options object’i göndərməlidir. </w:t>
+      </w:r>
+    </w:p>
+    <w:p>
+      <w:pPr>
+        <w:rPr/>
+      </w:pPr>
+      <w:r>
+        <w:rPr>
+          <w:rtl w:val="0"/>
+        </w:rPr>
+      </w:r>
+    </w:p>
+    <w:p>
+      <w:pPr>
+        <w:rPr>
+          <w:b w:val="1"/>
+        </w:rPr>
+      </w:pPr>
+      <w:r>
+        <w:rPr>
+          <w:b w:val="1"/>
+          <w:rtl w:val="0"/>
+        </w:rPr>
+        <w:t xml:space="preserve">DbSet&lt;T&gt;</w:t>
+      </w:r>
+    </w:p>
+    <w:p>
+      <w:pPr>
+        <w:rPr/>
+      </w:pPr>
+      <w:r>
+        <w:rPr>
+          <w:rtl w:val="0"/>
+        </w:rPr>
+        <w:t xml:space="preserve">Beləliklə biz Database daxilində yaranmasını istədiyimiz Table’lar üçün AppDbContext class daxilində generic olan public DbSet&lt;EntityName&gt; EntityNames {get;set;} property’ləri yaratmalıyıq. Yaratdığımız hər bir DbSet property Database daxilində bir table’a qarşılıq gəlir bu səbəbdən generic type olaraq model class’larımızı yazırıq.</w:t>
+      </w:r>
+    </w:p>
+    <w:p>
+      <w:pPr>
+        <w:rPr/>
+      </w:pPr>
+      <w:r>
+        <w:rPr>
+          <w:rtl w:val="0"/>
+        </w:rPr>
+      </w:r>
+    </w:p>
+    <w:p>
+      <w:pPr>
+        <w:rPr>
+          <w:b w:val="1"/>
+        </w:rPr>
+      </w:pPr>
+      <w:r>
+        <w:rPr>
+          <w:b w:val="1"/>
+          <w:rtl w:val="0"/>
+        </w:rPr>
+        <w:t xml:space="preserve">AddDbContext</w:t>
+      </w:r>
+    </w:p>
+    <w:p>
+      <w:pPr>
+        <w:rPr/>
+      </w:pPr>
+      <w:r>
+        <w:rPr>
+          <w:rtl w:val="0"/>
+        </w:rPr>
+        <w:t xml:space="preserve">Biz Program.cs daxilində Services hissədə Dependency Injection baş verə bilsin və Database ilə əlaqə yarana bilsin deyə bildirməliyik ki DbContext’dən istifadə etmişik. builder.Services.AddDbContext&lt;AppDbContext&gt;(opt=&gt;{ opt.UseSqlServer(connectionString) });</w:t>
+      </w:r>
+    </w:p>
+    <w:p>
+      <w:pPr>
+        <w:rPr/>
+      </w:pPr>
+      <w:r>
+        <w:rPr>
+          <w:rtl w:val="0"/>
+        </w:rPr>
+      </w:r>
+    </w:p>
+    <w:p>
+      <w:pPr>
+        <w:rPr>
+          <w:b w:val="1"/>
+        </w:rPr>
+      </w:pPr>
+      <w:r>
+        <w:rPr>
+          <w:b w:val="1"/>
+          <w:rtl w:val="0"/>
+        </w:rPr>
+        <w:t xml:space="preserve">UseSqlServer</w:t>
+      </w:r>
+    </w:p>
+    <w:p>
+      <w:pPr>
+        <w:rPr/>
+      </w:pPr>
+      <w:r>
+        <w:rPr>
+          <w:rtl w:val="0"/>
+        </w:rPr>
+        <w:t xml:space="preserve">UseSqlServer’dən istifadə edə bilməyimiz üçün</w:t>
+      </w:r>
+    </w:p>
+    <w:p>
+      <w:pPr>
+        <w:rPr/>
+      </w:pPr>
+      <w:r>
+        <w:rPr>
+          <w:rtl w:val="0"/>
+        </w:rPr>
+        <w:t xml:space="preserve">NuGet Packages’dən MsSql üçün istifadə olunan Microsoft.EntityFrameworkCore.SqlServer package yüklənməlidir.</w:t>
+      </w:r>
+    </w:p>
+    <w:p>
+      <w:pPr>
+        <w:rPr/>
+      </w:pPr>
+      <w:r>
+        <w:rPr>
+          <w:rtl w:val="0"/>
+        </w:rPr>
+      </w:r>
+    </w:p>
+    <w:p>
+      <w:pPr>
+        <w:rPr>
+          <w:b w:val="1"/>
+        </w:rPr>
+      </w:pPr>
+      <w:r>
+        <w:rPr>
+          <w:b w:val="1"/>
+          <w:rtl w:val="0"/>
+        </w:rPr>
+        <w:t xml:space="preserve">Connection string</w:t>
+      </w:r>
+    </w:p>
+    <w:p>
+      <w:pPr>
+        <w:rPr/>
+      </w:pPr>
+      <w:r>
+        <w:rPr>
+          <w:rtl w:val="0"/>
+        </w:rPr>
+        <w:t xml:space="preserve">Connection string məxfi data olduğu üçün onu kənardan çağırmalıyıq. appsettings.json file daxilində json şəklində saxlayacayıq. Connection string aşağıdaki şəkildə olmalıdır.</w:t>
+      </w:r>
+    </w:p>
+    <w:p>
+      <w:pPr>
+        <w:rPr/>
+      </w:pPr>
+      <w:r>
+        <w:rPr>
+          <w:rtl w:val="0"/>
+        </w:rPr>
+        <w:t xml:space="preserve">“ConnectionStrings” :{“Default” : “Server:ServerName;Database=DatabaseName;Trustesd_Connection=True;”}</w:t>
+      </w:r>
+    </w:p>
+    <w:p>
+      <w:pPr>
+        <w:rPr/>
+      </w:pPr>
+      <w:r>
+        <w:rPr>
+          <w:rtl w:val="0"/>
+        </w:rPr>
+        <w:t xml:space="preserve">.cs file daxilində bir neçə yolla çağrıla bilər. Bunlardan biri Configuration class’dan istifadə etməkdir. builder.Configuration[“Key:Value”] məntiqi ilə çağırıla bilər. builder.GetConnectionString(“Value”); yazaraq da eyni işi görə bilərik.</w:t>
+      </w:r>
+    </w:p>
+    <w:p>
+      <w:pPr>
+        <w:rPr/>
+      </w:pPr>
+      <w:r>
+        <w:rPr>
+          <w:rtl w:val="0"/>
+        </w:rPr>
+      </w:r>
+    </w:p>
+    <w:p>
+      <w:pPr>
+        <w:rPr/>
+      </w:pPr>
+      <w:r>
+        <w:rPr>
+          <w:rtl w:val="0"/>
+        </w:rPr>
+      </w:r>
+    </w:p>
+    <w:p>
+      <w:pPr>
+        <w:rPr/>
+      </w:pPr>
+      <w:r>
+        <w:rPr>
+          <w:rtl w:val="0"/>
+        </w:rPr>
+      </w:r>
+    </w:p>
+    <w:p>
+      <w:pPr>
+        <w:rPr/>
+      </w:pPr>
+      <w:r>
+        <w:rPr>
+          <w:rtl w:val="0"/>
+        </w:rPr>
+      </w:r>
+    </w:p>
+    <w:p>
+      <w:pPr>
+        <w:rPr/>
+      </w:pPr>
+      <w:r>
+        <w:rPr>
+          <w:rtl w:val="0"/>
+        </w:rPr>
+      </w:r>
+    </w:p>
+    <w:p>
+      <w:pPr>
+        <w:rPr/>
+      </w:pPr>
+      <w:r>
+        <w:rPr>
+          <w:rtl w:val="0"/>
+        </w:rPr>
+      </w:r>
+    </w:p>
+    <w:p>
+      <w:pPr>
+        <w:rPr/>
+      </w:pPr>
+      <w:r>
+        <w:rPr>
+          <w:rtl w:val="0"/>
+        </w:rPr>
+      </w:r>
+    </w:p>
+    <w:p>
+      <w:pPr>
+        <w:rPr/>
+      </w:pPr>
+      <w:r>
+        <w:rPr>
+          <w:rtl w:val="0"/>
+        </w:rPr>
+      </w:r>
+    </w:p>
+    <w:p>
+      <w:pPr>
+        <w:rPr/>
+      </w:pPr>
+      <w:r>
+        <w:rPr>
+          <w:rtl w:val="0"/>
+        </w:rPr>
+      </w:r>
+    </w:p>
+    <w:p>
+      <w:pPr>
+        <w:rPr/>
+      </w:pPr>
+      <w:r>
+        <w:rPr>
+          <w:rtl w:val="0"/>
+        </w:rPr>
+      </w:r>
+    </w:p>
+    <w:p>
+      <w:pPr>
+        <w:rPr/>
+      </w:pPr>
+      <w:r>
+        <w:rPr>
+          <w:rtl w:val="0"/>
+        </w:rPr>
+      </w:r>
+    </w:p>
+    <w:p>
+      <w:pPr>
+        <w:rPr/>
+      </w:pPr>
+      <w:r>
+        <w:rPr>
+          <w:rtl w:val="0"/>
+        </w:rPr>
+      </w:r>
+    </w:p>
+    <w:p>
+      <w:pPr>
+        <w:rPr>
+          <w:b w:val="1"/>
+        </w:rPr>
+      </w:pPr>
+      <w:r>
+        <w:rPr>
+          <w:b w:val="1"/>
+          <w:rtl w:val="0"/>
+        </w:rPr>
+        <w:t xml:space="preserve">Migrations</w:t>
+      </w:r>
+    </w:p>
+    <w:p>
+      <w:pPr>
+        <w:rPr/>
+      </w:pPr>
+      <w:r>
+        <w:rPr>
+          <w:rtl w:val="0"/>
+        </w:rPr>
+        <w:t xml:space="preserve">Biz code hissədə etdiyimiz dəyişikliklərin Database’də öz əksini tapa bilməsi üçün terminal olaraq həm Package Manager Console’dan həm də Developer PowerShell’dən istifadə edə bilərik. Lakin NuGet Packages vasitəsi ilə Microsoft.EntityFrameworkCore.Tools package yüklənməlidir. Package Manager Console’da migration’ları yaradan zaman Default Project olaraq AppDbContext’in yerləşdiyi layer’ı seçirik. Migration’ların yarana bilməsi üçün əlavə olaraq Microsoft.EntityFrameworkCore.Design package yüklənməlidir.</w:t>
+      </w:r>
+    </w:p>
+    <w:p>
+      <w:pPr>
+        <w:rPr/>
+      </w:pPr>
+      <w:r>
+        <w:rPr>
+          <w:rtl w:val="0"/>
+        </w:rPr>
+      </w:r>
+    </w:p>
+    <w:p>
+      <w:pPr>
+        <w:rPr/>
+      </w:pPr>
+      <w:r>
+        <w:rPr>
+          <w:rtl w:val="0"/>
+        </w:rPr>
+        <w:t xml:space="preserve">add-migration “MigrationName” yazaraq edilən dəyişiklikləri yeni yaratdığımız migration daxilinə əlavə edirik.</w:t>
+      </w:r>
+    </w:p>
+    <w:p>
+      <w:pPr>
+        <w:rPr/>
+      </w:pPr>
+      <w:r>
+        <w:rPr>
+          <w:rtl w:val="0"/>
+        </w:rPr>
+      </w:r>
+    </w:p>
+    <w:p>
+      <w:pPr>
+        <w:rPr/>
+      </w:pPr>
+      <w:r>
+        <w:rPr>
+          <w:rtl w:val="0"/>
+        </w:rPr>
+        <w:t xml:space="preserve">update-database vasitəsi ilə biz yaratdığımız yeni migration’u database’ə əlavə edirik.</w:t>
+      </w:r>
+    </w:p>
+    <w:p>
+      <w:pPr>
+        <w:rPr/>
+      </w:pPr>
+      <w:r>
+        <w:rPr>
+          <w:rtl w:val="0"/>
+        </w:rPr>
+        <w:t xml:space="preserve">update-database MigrationName vasitəsi ilə biz database’i daha əvvəldən yaratdığımız migration halına gətirə bilərik.</w:t>
+      </w:r>
+    </w:p>
+    <w:p>
+      <w:pPr>
+        <w:rPr/>
+      </w:pPr>
+      <w:r>
+        <w:rPr>
+          <w:rtl w:val="0"/>
+        </w:rPr>
+      </w:r>
+    </w:p>
+    <w:p>
+      <w:pPr>
+        <w:rPr/>
+      </w:pPr>
+      <w:r>
+        <w:rPr>
+          <w:rtl w:val="0"/>
+        </w:rPr>
+        <w:t xml:space="preserve">remove-migration vasitəsi ilə update olunmamış migration’u silirik. Update olunan migration’u silmək istədiyimiz halda isə ondan əvvəlki migration’a update edərək silmək istədiyimiz migration’u  remove-migration yazaraq silirik. Manual olaraq gedib migration folder daxilindən migration’u silmək məsləhət görülmür.</w:t>
+      </w:r>
+    </w:p>
+    <w:p>
+      <w:pPr>
+        <w:rPr/>
+      </w:pPr>
+      <w:r>
+        <w:rPr>
+          <w:rtl w:val="0"/>
+        </w:rPr>
       </w:r>
     </w:p>
     <w:p>

</xml_diff>

<commit_message>
has been updated asp.net mvc
</commit_message>
<xml_diff>
--- a/ASP.NET MVC.docx
+++ b/ASP.NET MVC.docx
@@ -311,7 +311,7 @@
         <w:rPr>
           <w:rtl w:val="0"/>
         </w:rPr>
-        <w:t xml:space="preserve">eturn View() edən zaman biz lazım olan model’i view’a(front’a) göndərə bilərik. Lakin bəzən bizim eyni anda bir neçə model’i göndərməli ola bilərik. Bununla yanaşı biz model’imizin bütün property’lərini view’a(front’a) göndərməməliyik. Bu problemləri aradan qaldırmaq üçün View Model anlayışı yaranır. Yaratdığımız View Model class’ların sonu VM və ya ViewModel ilə bitməsi daha anlaşıqlı olması üçün idealdır.</w:t>
+        <w:t xml:space="preserve">eturn View() edən zaman biz lazım olan model’i view’a(front’a) göndərə bilərik. Lakin bəzən biz eyni anda bir neçə model’i göndərməli ola bilərik. Bununla yanaşı biz security cəhətdən model’imizin bütün property’lərini view’a(front’a) göndərməməliyik. Bu problemləri aradan qaldırmaq üçün View Model anlayışı yaranır. Yaratdığımız View Model class’ların sonu VM və ya ViewModel ilə bitməsi daha anlaşıqlı olması üçün idealdır. Bu VM class’lar daxilində həmin View’a göndərməli olduğumuz bütün object’ləri property olaraq qeyd etməyimiz və View’a bu VM’i göndərməyimiz kifayət edir.</w:t>
       </w:r>
     </w:p>
     <w:p>
@@ -595,26 +595,6 @@
     </w:p>
     <w:p>
       <w:pPr>
-        <w:rPr/>
-      </w:pPr>
-      <w:r>
-        <w:rPr>
-          <w:rtl w:val="0"/>
-        </w:rPr>
-      </w:r>
-    </w:p>
-    <w:p>
-      <w:pPr>
-        <w:rPr/>
-      </w:pPr>
-      <w:r>
-        <w:rPr>
-          <w:rtl w:val="0"/>
-        </w:rPr>
-      </w:r>
-    </w:p>
-    <w:p>
-      <w:pPr>
         <w:rPr>
           <w:b w:val="1"/>
         </w:rPr>
@@ -1442,6 +1422,387 @@
           <w:rtl w:val="0"/>
         </w:rPr>
         <w:t xml:space="preserve">remove-migration vasitəsi ilə update olunmamış migration’u silirik. Update olunan migration’u silmək istədiyimiz halda isə ondan əvvəlki migration’a update edərək silmək istədiyimiz migration’u  remove-migration yazaraq silirik. Manual olaraq gedib migration folder daxilindən migration’u silmək məsləhət görülmür.</w:t>
+      </w:r>
+    </w:p>
+    <w:p>
+      <w:pPr>
+        <w:rPr/>
+      </w:pPr>
+      <w:r>
+        <w:rPr>
+          <w:rtl w:val="0"/>
+        </w:rPr>
+      </w:r>
+    </w:p>
+    <w:p>
+      <w:pPr>
+        <w:rPr/>
+      </w:pPr>
+      <w:r>
+        <w:rPr>
+          <w:rtl w:val="0"/>
+        </w:rPr>
+      </w:r>
+    </w:p>
+    <w:p>
+      <w:pPr>
+        <w:rPr>
+          <w:b w:val="1"/>
+        </w:rPr>
+      </w:pPr>
+      <w:r>
+        <w:rPr>
+          <w:b w:val="1"/>
+          <w:rtl w:val="0"/>
+        </w:rPr>
+        <w:t xml:space="preserve">Validate Anti Forgery Token</w:t>
+      </w:r>
+    </w:p>
+    <w:p>
+      <w:pPr>
+        <w:rPr/>
+      </w:pPr>
+      <w:r>
+        <w:rPr>
+          <w:rtl w:val="0"/>
+        </w:rPr>
+        <w:t xml:space="preserve">Form əməliyyatları zamanı hər hansısa hack hücumları(XSRF/CSRF attacks) həyata keçə bilər. Role yoxlanışı ilə yanaşı həm də biz third part bir app (məs. Postman) vasitəsilə bizim application’a request göndərməyin qarışısını almaq üçün Controller’in method’u üçün [ValidateAntiForgeryToken] Annotation’dan istifadə etməliyik. Bu şəkildə artıq bizim app’dən başqa heç bir app’dən bu ünvana request atıla bilməyəcək.</w:t>
+      </w:r>
+    </w:p>
+    <w:p>
+      <w:pPr>
+        <w:rPr/>
+      </w:pPr>
+      <w:r>
+        <w:rPr>
+          <w:rtl w:val="0"/>
+        </w:rPr>
+      </w:r>
+    </w:p>
+    <w:p>
+      <w:pPr>
+        <w:rPr/>
+      </w:pPr>
+      <w:r>
+        <w:rPr>
+          <w:rtl w:val="0"/>
+        </w:rPr>
+      </w:r>
+    </w:p>
+    <w:p>
+      <w:pPr>
+        <w:rPr/>
+      </w:pPr>
+      <w:r>
+        <w:rPr>
+          <w:rtl w:val="0"/>
+        </w:rPr>
+      </w:r>
+    </w:p>
+    <w:p>
+      <w:pPr>
+        <w:rPr/>
+      </w:pPr>
+      <w:r>
+        <w:rPr>
+          <w:rtl w:val="0"/>
+        </w:rPr>
+      </w:r>
+    </w:p>
+    <w:p>
+      <w:pPr>
+        <w:rPr/>
+      </w:pPr>
+      <w:r>
+        <w:rPr>
+          <w:rtl w:val="0"/>
+        </w:rPr>
+      </w:r>
+    </w:p>
+    <w:p>
+      <w:pPr>
+        <w:rPr/>
+      </w:pPr>
+      <w:r>
+        <w:rPr>
+          <w:rtl w:val="0"/>
+        </w:rPr>
+      </w:r>
+    </w:p>
+    <w:p>
+      <w:pPr>
+        <w:rPr/>
+      </w:pPr>
+      <w:r>
+        <w:rPr>
+          <w:rtl w:val="0"/>
+        </w:rPr>
+      </w:r>
+    </w:p>
+    <w:p>
+      <w:pPr>
+        <w:rPr/>
+      </w:pPr>
+      <w:r>
+        <w:rPr>
+          <w:rtl w:val="0"/>
+        </w:rPr>
+      </w:r>
+    </w:p>
+    <w:p>
+      <w:pPr>
+        <w:rPr/>
+      </w:pPr>
+      <w:r>
+        <w:rPr>
+          <w:rtl w:val="0"/>
+        </w:rPr>
+      </w:r>
+    </w:p>
+    <w:p>
+      <w:pPr>
+        <w:rPr/>
+      </w:pPr>
+      <w:r>
+        <w:rPr>
+          <w:rtl w:val="0"/>
+        </w:rPr>
+      </w:r>
+    </w:p>
+    <w:p>
+      <w:pPr>
+        <w:rPr/>
+      </w:pPr>
+      <w:r>
+        <w:rPr>
+          <w:rtl w:val="0"/>
+        </w:rPr>
+      </w:r>
+    </w:p>
+    <w:p>
+      <w:pPr>
+        <w:rPr/>
+      </w:pPr>
+      <w:r>
+        <w:rPr>
+          <w:rtl w:val="0"/>
+        </w:rPr>
+      </w:r>
+    </w:p>
+    <w:p>
+      <w:pPr>
+        <w:rPr/>
+      </w:pPr>
+      <w:r>
+        <w:rPr>
+          <w:rtl w:val="0"/>
+        </w:rPr>
+      </w:r>
+    </w:p>
+    <w:p>
+      <w:pPr>
+        <w:rPr/>
+      </w:pPr>
+      <w:r>
+        <w:rPr>
+          <w:rtl w:val="0"/>
+        </w:rPr>
+      </w:r>
+    </w:p>
+    <w:p>
+      <w:pPr>
+        <w:rPr/>
+      </w:pPr>
+      <w:r>
+        <w:rPr>
+          <w:rtl w:val="0"/>
+        </w:rPr>
+      </w:r>
+    </w:p>
+    <w:p>
+      <w:pPr>
+        <w:rPr/>
+      </w:pPr>
+      <w:r>
+        <w:rPr>
+          <w:rtl w:val="0"/>
+        </w:rPr>
+      </w:r>
+    </w:p>
+    <w:p>
+      <w:pPr>
+        <w:rPr/>
+      </w:pPr>
+      <w:r>
+        <w:rPr>
+          <w:rtl w:val="0"/>
+        </w:rPr>
+      </w:r>
+    </w:p>
+    <w:p>
+      <w:pPr>
+        <w:rPr/>
+      </w:pPr>
+      <w:r>
+        <w:rPr>
+          <w:rtl w:val="0"/>
+        </w:rPr>
+      </w:r>
+    </w:p>
+    <w:p>
+      <w:pPr>
+        <w:rPr/>
+      </w:pPr>
+      <w:r>
+        <w:rPr>
+          <w:rtl w:val="0"/>
+        </w:rPr>
+      </w:r>
+    </w:p>
+    <w:p>
+      <w:pPr>
+        <w:rPr/>
+      </w:pPr>
+      <w:r>
+        <w:rPr>
+          <w:rtl w:val="0"/>
+        </w:rPr>
+      </w:r>
+    </w:p>
+    <w:p>
+      <w:pPr>
+        <w:rPr/>
+      </w:pPr>
+      <w:r>
+        <w:rPr>
+          <w:rtl w:val="0"/>
+        </w:rPr>
+      </w:r>
+    </w:p>
+    <w:p>
+      <w:pPr>
+        <w:rPr>
+          <w:b w:val="1"/>
+        </w:rPr>
+      </w:pPr>
+      <w:r>
+        <w:rPr>
+          <w:b w:val="1"/>
+          <w:rtl w:val="0"/>
+        </w:rPr>
+        <w:t xml:space="preserve">File Upload</w:t>
+      </w:r>
+    </w:p>
+    <w:p>
+      <w:pPr>
+        <w:rPr/>
+      </w:pPr>
+      <w:r>
+        <w:rPr>
+          <w:rtl w:val="0"/>
+        </w:rPr>
+        <w:t xml:space="preserve">Yazılacaq proyektlər daxilində istəyə uyğun olaraq hər hansısa bir fayl əlavə etmək funksiyası ola bilər. Biz fayllara qarşılıq olaraq C#’da IFormFile’dan istifadə edəcəyik. Və artıq input type file olaraq yüklənən bütün file’ları IFormFile ilə qəbul edə bilərik.</w:t>
+      </w:r>
+    </w:p>
+    <w:p>
+      <w:pPr>
+        <w:rPr/>
+      </w:pPr>
+      <w:r>
+        <w:rPr>
+          <w:rtl w:val="0"/>
+        </w:rPr>
+        <w:t xml:space="preserve">MVC proyektdə Tag Helper’in köməkliyi ilə input daxilində asp-for’a yazılan property’in type’ı IFormFile olarsa, input’un type’ı avtomatik olaraq file başa düşülür. Lakin biz form’u submit etdiyimiz zaman fayl seçdiyimiz halda bu property null olaraq qayıdacaq. Bu situasiyanın yaşanmaması üçün kiçik bir dəyişiklik etməliyik. Form tag’i daxilində enctype = “multipart/from-data” yazaraq problemi aradan qaldırırıq.</w:t>
+      </w:r>
+    </w:p>
+    <w:p>
+      <w:pPr>
+        <w:rPr/>
+      </w:pPr>
+      <w:r>
+        <w:rPr>
+          <w:rtl w:val="0"/>
+        </w:rPr>
+      </w:r>
+    </w:p>
+    <w:p>
+      <w:pPr>
+        <w:rPr/>
+      </w:pPr>
+      <w:r>
+        <w:rPr>
+          <w:rtl w:val="0"/>
+        </w:rPr>
+      </w:r>
+    </w:p>
+    <w:p>
+      <w:pPr>
+        <w:rPr/>
+      </w:pPr>
+      <w:r>
+        <w:rPr>
+          <w:rtl w:val="0"/>
+        </w:rPr>
+      </w:r>
+    </w:p>
+    <w:p>
+      <w:pPr>
+        <w:rPr/>
+      </w:pPr>
+      <w:r>
+        <w:rPr>
+          <w:rtl w:val="0"/>
+        </w:rPr>
+      </w:r>
+    </w:p>
+    <w:p>
+      <w:pPr>
+        <w:rPr/>
+      </w:pPr>
+      <w:r>
+        <w:rPr>
+          <w:rtl w:val="0"/>
+        </w:rPr>
+      </w:r>
+    </w:p>
+    <w:p>
+      <w:pPr>
+        <w:rPr/>
+      </w:pPr>
+      <w:r>
+        <w:rPr>
+          <w:rtl w:val="0"/>
+        </w:rPr>
+      </w:r>
+    </w:p>
+    <w:p>
+      <w:pPr>
+        <w:rPr/>
+      </w:pPr>
+      <w:r>
+        <w:rPr>
+          <w:rtl w:val="0"/>
+        </w:rPr>
+      </w:r>
+    </w:p>
+    <w:p>
+      <w:pPr>
+        <w:rPr/>
+      </w:pPr>
+      <w:r>
+        <w:rPr>
+          <w:rtl w:val="0"/>
+        </w:rPr>
+      </w:r>
+    </w:p>
+    <w:p>
+      <w:pPr>
+        <w:rPr/>
+      </w:pPr>
+      <w:r>
+        <w:rPr>
+          <w:rtl w:val="0"/>
+        </w:rPr>
       </w:r>
     </w:p>
     <w:p>

</xml_diff>

<commit_message>
has been added AutoMapper
</commit_message>
<xml_diff>
--- a/ASP.NET MVC.docx
+++ b/ASP.NET MVC.docx
@@ -1657,6 +1657,93 @@
         <w:rPr>
           <w:rtl w:val="0"/>
         </w:rPr>
+      </w:r>
+    </w:p>
+    <w:p>
+      <w:pPr>
+        <w:rPr/>
+      </w:pPr>
+      <w:r>
+        <w:rPr>
+          <w:rtl w:val="0"/>
+        </w:rPr>
+      </w:r>
+    </w:p>
+    <w:p>
+      <w:pPr>
+        <w:rPr/>
+      </w:pPr>
+      <w:r>
+        <w:rPr>
+          <w:rtl w:val="0"/>
+        </w:rPr>
+      </w:r>
+    </w:p>
+    <w:p>
+      <w:pPr>
+        <w:rPr>
+          <w:b w:val="1"/>
+        </w:rPr>
+      </w:pPr>
+      <w:r>
+        <w:rPr>
+          <w:b w:val="1"/>
+          <w:rtl w:val="0"/>
+        </w:rPr>
+        <w:t xml:space="preserve">AutoMapper</w:t>
+      </w:r>
+    </w:p>
+    <w:p>
+      <w:pPr>
+        <w:rPr/>
+      </w:pPr>
+      <w:r>
+        <w:rPr>
+          <w:rtl w:val="0"/>
+        </w:rPr>
+        <w:t xml:space="preserve">Biz project daxilində Front’a Entity’ləri yox Model və ya DTO object’ləri göndərməli olduğumuzu bilirik. Hər dəfə datanın ötürülməsi zamanı yeni Model&amp;DTO və ya Entity object yaradılması, dəyərlərin mənimsədilməsi həm kod təkrarına gətirib çıxarır həm də vaxt itkisinə. Bu problemin qarşısını reflection ilə rahatlıqla ala bilərik. Lakin bunu bizim üçün əvvəlcədən edib AutoMapper package halına salıblar.</w:t>
+      </w:r>
+    </w:p>
+    <w:p>
+      <w:pPr>
+        <w:rPr/>
+      </w:pPr>
+      <w:r>
+        <w:rPr>
+          <w:rtl w:val="0"/>
+        </w:rPr>
+      </w:r>
+    </w:p>
+    <w:p>
+      <w:pPr>
+        <w:rPr/>
+      </w:pPr>
+      <w:r>
+        <w:rPr>
+          <w:rtl w:val="0"/>
+        </w:rPr>
+        <w:t xml:space="preserve">AutoMapper və AutoMapper.Extensions.Microsoft.DependencyInjection package yüklənlənməlidir. Daha sonra hər Entity adına uyğun olaraq AutoMapper class yaradılmalı, Package vasitəsilə gələn Profile class’dan miras almalıdır. Boş constructor override edilməli, CreateMap&lt;T,R&gt;(); generic method işə salınmalıdır. Reverse() method’dan da istifadə edərək hər iki şəkildə də istifadə edə biləcəyimizi bildiririk. Sonda services olaraq adlandırdığımız hissədə gəlib builder.Services.AddAutoMapper(typeof(mapperAssembly)); vasitəsilə Mapper class’ların yerləşdiyi Assembly’ni tanıdaraq prosesi yekunlaşdırırıq. </w:t>
+      </w:r>
+    </w:p>
+    <w:p>
+      <w:pPr>
+        <w:rPr/>
+      </w:pPr>
+      <w:r>
+        <w:rPr>
+          <w:rtl w:val="0"/>
+        </w:rPr>
+      </w:r>
+    </w:p>
+    <w:p>
+      <w:pPr>
+        <w:rPr/>
+      </w:pPr>
+      <w:r>
+        <w:rPr>
+          <w:rtl w:val="0"/>
+        </w:rPr>
+        <w:t xml:space="preserve">Dependency injection ilə Mapper’dan istifadə edəcəyimiz class daxilində IMapper object’i çağırırıq, Map&lt;R&gt;(T); method’u tətbiq edib R type object’i alırıq.</w:t>
       </w:r>
     </w:p>
     <w:p>

</xml_diff>

<commit_message>
has been updated AutoMapper
</commit_message>
<xml_diff>
--- a/ASP.NET MVC.docx
+++ b/ASP.NET MVC.docx
@@ -1029,7 +1029,19 @@
         <w:rPr>
           <w:rtl w:val="0"/>
         </w:rPr>
-        <w:t xml:space="preserve">İlk olaraq DbContext class’dan miras alan AppDbContext class’ı yaratmalıyıq. DbContext’dən miras ala bilmək üçün NuGet Packages’dən Microsoft.EntityFrameworkCore package yüklənməlidir. AppDbContext class daxilində Constructor yaradılmalı və parametr olaraq DbContextOptions&lt;AppDbContext&gt; type’dan olan options object’i qəbul etməlidir daha sonra  base class’a(DbContext class’a) options object’i göndərməlidir. </w:t>
+        <w:t xml:space="preserve">İlk olaraq DbContext </w:t>
+      </w:r>
+      <w:r>
+        <w:rPr>
+          <w:rtl w:val="0"/>
+        </w:rPr>
+        <w:t xml:space="preserve">class’dan</w:t>
+      </w:r>
+      <w:r>
+        <w:rPr>
+          <w:rtl w:val="0"/>
+        </w:rPr>
+        <w:t xml:space="preserve"> miras alan AppDbContext class’ı yaratmalıyıq. DbContext’dən miras ala bilmək üçün NuGet Packages’dən Microsoft.EntityFrameworkCore package yüklənməlidir. AppDbContext class daxilində Constructor yaradılmalı və parametr olaraq DbContextOptions&lt;AppDbContext&gt; type’dan olan options object’i qəbul etməlidir daha sonra  base class’a(DbContext class’a) options object’i göndərməlidir. </w:t>
       </w:r>
     </w:p>
     <w:p>
@@ -1202,7 +1214,19 @@
         <w:rPr>
           <w:rtl w:val="0"/>
         </w:rPr>
-        <w:t xml:space="preserve">.cs file daxilində bir neçə yolla çağrıla bilər. Bunlardan biri Configuration class’dan istifadə etməkdir. builder.Configuration[“Key:Value”] məntiqi ilə çağırıla bilər. builder.GetConnectionString(“Value”); yazaraq da eyni işi görə bilərik.</w:t>
+        <w:t xml:space="preserve">.cs file daxilində bir neçə yolla çağrıla bilər. Bunlardan biri Configuration </w:t>
+      </w:r>
+      <w:r>
+        <w:rPr>
+          <w:rtl w:val="0"/>
+        </w:rPr>
+        <w:t xml:space="preserve">class’dan</w:t>
+      </w:r>
+      <w:r>
+        <w:rPr>
+          <w:rtl w:val="0"/>
+        </w:rPr>
+        <w:t xml:space="preserve"> istifadə etməkdir. builder.Configuration[“Key:Value”] məntiqi ilə çağırıla bilər. builder.GetConnectionString(“Value”); yazaraq da eyni işi görə bilərik.</w:t>
       </w:r>
     </w:p>
     <w:p>
@@ -1701,38 +1725,117 @@
         <w:rPr>
           <w:rtl w:val="0"/>
         </w:rPr>
-        <w:t xml:space="preserve">Biz project daxilində Front’a Entity’ləri yox Model və ya DTO object’ləri göndərməli olduğumuzu bilirik. Hər dəfə datanın ötürülməsi zamanı yeni Model&amp;DTO və ya Entity object yaradılması, dəyərlərin mənimsədilməsi həm kod təkrarına gətirib çıxarır həm də vaxt itkisinə. Bu problemin qarşısını reflection ilə rahatlıqla ala bilərik. Lakin bunu bizim üçün əvvəlcədən edib AutoMapper package halına salıblar.</w:t>
-      </w:r>
-    </w:p>
-    <w:p>
-      <w:pPr>
-        <w:rPr/>
-      </w:pPr>
-      <w:r>
-        <w:rPr>
-          <w:rtl w:val="0"/>
-        </w:rPr>
-      </w:r>
-    </w:p>
-    <w:p>
-      <w:pPr>
-        <w:rPr/>
-      </w:pPr>
-      <w:r>
-        <w:rPr>
-          <w:rtl w:val="0"/>
-        </w:rPr>
-        <w:t xml:space="preserve">AutoMapper və AutoMapper.Extensions.Microsoft.DependencyInjection package yüklənlənməlidir. Daha sonra hər Entity adına uyğun olaraq AutoMapper class yaradılmalı, Package vasitəsilə gələn Profile class’dan miras almalıdır. Boş constructor override edilməli, CreateMap&lt;T,R&gt;(); generic method işə salınmalıdır. Reverse() method’dan da istifadə edərək hər iki şəkildə də istifadə edə biləcəyimizi bildiririk. Sonda services olaraq adlandırdığımız hissədə gəlib builder.Services.AddAutoMapper(typeof(mapperAssembly)); vasitəsilə Mapper class’ların yerləşdiyi Assembly’ni tanıdaraq prosesi yekunlaşdırırıq. </w:t>
-      </w:r>
-    </w:p>
-    <w:p>
-      <w:pPr>
-        <w:rPr/>
-      </w:pPr>
-      <w:r>
-        <w:rPr>
-          <w:rtl w:val="0"/>
-        </w:rPr>
+        <w:t xml:space="preserve">Biz security cəhətdən project daxilində Front’a database’dən gələn Entity object’ləri bir başa olaraq göndərməyimiz təhlükəlidir. Çünki biz bu object’ləri bir başa ötürsək əlçatan olmamalı bir sıra dataları da (property’ləri) göndərmiş </w:t>
+      </w:r>
+      <w:r>
+        <w:rPr>
+          <w:rtl w:val="0"/>
+        </w:rPr>
+        <w:t xml:space="preserve">olarıq</w:t>
+      </w:r>
+      <w:r>
+        <w:rPr>
+          <w:rtl w:val="0"/>
+        </w:rPr>
+        <w:t xml:space="preserve">. Bunun qarşısını almaq üçün ViewModel və ya DTO class’ları yaradıb müəyyən olunmuş property’ləri saxlayırıq.</w:t>
+      </w:r>
+    </w:p>
+    <w:p>
+      <w:pPr>
+        <w:rPr/>
+      </w:pPr>
+      <w:r>
+        <w:rPr>
+          <w:rtl w:val="0"/>
+        </w:rPr>
+      </w:r>
+    </w:p>
+    <w:p>
+      <w:pPr>
+        <w:rPr/>
+      </w:pPr>
+      <w:r>
+        <w:rPr>
+          <w:rtl w:val="0"/>
+        </w:rPr>
+        <w:t xml:space="preserve">Hər dəfə datanın ötürülməsi və ya qəbul olunması zamanı yeni ViewModel &amp; DTO və ya Entity object yaradılması və dəyərlərin mənimsədilməsi həm kod təkrarına gətirib çıxarır həm də vaxt itkisinə. Bu problemin qarşısını isə reflection ilə rahatlıqla ala bilərik. Lakin bunu bizim üçün əvvəlcədən edib, AutoMapper package halına salıblar.</w:t>
+      </w:r>
+    </w:p>
+    <w:p>
+      <w:pPr>
+        <w:rPr/>
+      </w:pPr>
+      <w:r>
+        <w:rPr>
+          <w:rtl w:val="0"/>
+        </w:rPr>
+      </w:r>
+    </w:p>
+    <w:p>
+      <w:pPr>
+        <w:rPr/>
+      </w:pPr>
+      <w:r>
+        <w:rPr>
+          <w:rtl w:val="0"/>
+        </w:rPr>
+        <w:t xml:space="preserve">AutoMapper və AutoMapper.Extensions.Microsoft.DependencyInjection package yüklənlənməlidir. Daha sonra hər Entity adına uyğun olaraq AutoMapper class yaradılmalı, Package vasitəsilə gələn Profile </w:t>
+      </w:r>
+      <w:r>
+        <w:rPr>
+          <w:rtl w:val="0"/>
+        </w:rPr>
+        <w:t xml:space="preserve">class’dan</w:t>
+      </w:r>
+      <w:r>
+        <w:rPr>
+          <w:rtl w:val="0"/>
+        </w:rPr>
+        <w:t xml:space="preserve"> miras almalıdır. Boş constructor override edilməli, CreateMap&lt;T,R&gt;(); generic method işə salınmalıdır. Bu halda göndərilən T type(class) və R type(class) daxilindəki property’lər və onların value’ları Assembly tərəfindən oxunur, T type daxilindəki property’lərdən adları R type daxilindəki property’lər ilə üst-üstə düşənlər yeni R type object’ə mənimsədilir və geriyə qaytarılır. Burada adları eyni lakin </w:t>
+      </w:r>
+      <w:r>
+        <w:rPr>
+          <w:rtl w:val="0"/>
+        </w:rPr>
+        <w:t xml:space="preserve">datatype’ları</w:t>
+      </w:r>
+      <w:r>
+        <w:rPr>
+          <w:rtl w:val="0"/>
+        </w:rPr>
+        <w:t xml:space="preserve"> fərqli olan property’lər də ola bilər. Bu halda runtime exception baş verəcək.</w:t>
+      </w:r>
+    </w:p>
+    <w:p>
+      <w:pPr>
+        <w:rPr/>
+      </w:pPr>
+      <w:r>
+        <w:rPr>
+          <w:rtl w:val="0"/>
+        </w:rPr>
+      </w:r>
+    </w:p>
+    <w:p>
+      <w:pPr>
+        <w:rPr/>
+      </w:pPr>
+      <w:r>
+        <w:rPr>
+          <w:rtl w:val="0"/>
+        </w:rPr>
+        <w:t xml:space="preserve">ReverseMap(); method’dan da istifadə edərək həm Entity göndərib ViewModel &amp; DTO object’i həm də ViewModel &amp; DTO göndərib Entity objecti qəbul edə biləcəyimizi bildiririk. </w:t>
+      </w:r>
+    </w:p>
+    <w:p>
+      <w:pPr>
+        <w:rPr/>
+      </w:pPr>
+      <w:r>
+        <w:rPr>
+          <w:rtl w:val="0"/>
+        </w:rPr>
+        <w:t xml:space="preserve">Sonda services olaraq adlandırdığımız hissədə gəlib builder.Services.AddAutoMapper(typeof(mapperAssembly)); vasitəsilə Mapper class’ların yerləşdiyi Assembly’ni tanıdaraq prosesi yekunlaşdırırıq. </w:t>
       </w:r>
     </w:p>
     <w:p>

</xml_diff>